<commit_message>
pages are now sorted by index
</commit_message>
<xml_diff>
--- a/Wheel/Resources/Raw/Templates/Docx/Limitations.docx
+++ b/Wheel/Resources/Raw/Templates/Docx/Limitations.docx
@@ -68,8 +68,44 @@
           <w:bCs/>
           <w:lang w:val="en-US" w:eastAsia="en-IL"/>
         </w:rPr>
+        <w:t>(</w:t>
+      </w:r>
+      <w:proofErr w:type="spellStart"/>
+      <w:r>
+        <w:rPr>
+          <w:rFonts w:ascii="Arial" w:eastAsia="Arial" w:hAnsi="Arial" w:cs="Arial"/>
+          <w:bCs/>
+          <w:lang w:val="en-US" w:eastAsia="en-IL"/>
+        </w:rPr>
+        <w:t>special_</w:t>
+      </w:r>
+      <w:proofErr w:type="gramStart"/>
+      <w:r>
+        <w:rPr>
+          <w:rFonts w:ascii="Arial" w:eastAsia="Arial" w:hAnsi="Arial" w:cs="Arial"/>
+          <w:bCs/>
+          <w:lang w:val="en-US" w:eastAsia="en-IL"/>
+        </w:rPr>
+        <w:t>requests</w:t>
+      </w:r>
+      <w:proofErr w:type="spellEnd"/>
+      <w:r>
+        <w:rPr>
+          <w:rFonts w:ascii="Arial" w:eastAsia="Arial" w:hAnsi="Arial" w:cs="Arial"/>
+          <w:bCs/>
+          <w:lang w:val="en-US" w:eastAsia="en-IL"/>
+        </w:rPr>
+        <w:t>)</w:t>
+      </w:r>
+      <w:r>
+        <w:rPr>
+          <w:rFonts w:ascii="Arial" w:eastAsia="Arial" w:hAnsi="Arial" w:cs="Arial"/>
+          <w:bCs/>
+          <w:lang w:val="en-US" w:eastAsia="en-IL"/>
+        </w:rPr>
         <w:t>}</w:t>
       </w:r>
+      <w:proofErr w:type="gramEnd"/>
     </w:p>
     <w:p>
       <w:pPr>
@@ -699,15 +735,15 @@
     <w:lsdException w:name="Unresolved Mention" w:semiHidden="1" w:unhideWhenUsed="1"/>
     <w:lsdException w:name="Smart Link" w:semiHidden="1" w:unhideWhenUsed="1"/>
   </w:latentStyles>
-  <w:style w:type="paragraph" w:default="1" w:styleId="Normal">
+  <w:style w:type="paragraph" w:default="1" w:styleId="a">
     <w:name w:val="Normal"/>
     <w:qFormat/>
   </w:style>
-  <w:style w:type="paragraph" w:styleId="Heading1">
+  <w:style w:type="paragraph" w:styleId="1">
     <w:name w:val="heading 1"/>
-    <w:basedOn w:val="Normal"/>
-    <w:next w:val="Normal"/>
-    <w:link w:val="Heading1Char"/>
+    <w:basedOn w:val="a"/>
+    <w:next w:val="a"/>
+    <w:link w:val="10"/>
     <w:uiPriority w:val="9"/>
     <w:qFormat/>
     <w:rsid w:val="008E67B5"/>
@@ -724,11 +760,11 @@
       <w:szCs w:val="40"/>
     </w:rPr>
   </w:style>
-  <w:style w:type="paragraph" w:styleId="Heading2">
+  <w:style w:type="paragraph" w:styleId="2">
     <w:name w:val="heading 2"/>
-    <w:basedOn w:val="Normal"/>
-    <w:next w:val="Normal"/>
-    <w:link w:val="Heading2Char"/>
+    <w:basedOn w:val="a"/>
+    <w:next w:val="a"/>
+    <w:link w:val="20"/>
     <w:uiPriority w:val="9"/>
     <w:semiHidden/>
     <w:unhideWhenUsed/>
@@ -747,11 +783,11 @@
       <w:szCs w:val="32"/>
     </w:rPr>
   </w:style>
-  <w:style w:type="paragraph" w:styleId="Heading3">
+  <w:style w:type="paragraph" w:styleId="3">
     <w:name w:val="heading 3"/>
-    <w:basedOn w:val="Normal"/>
-    <w:next w:val="Normal"/>
-    <w:link w:val="Heading3Char"/>
+    <w:basedOn w:val="a"/>
+    <w:next w:val="a"/>
+    <w:link w:val="30"/>
     <w:uiPriority w:val="9"/>
     <w:semiHidden/>
     <w:unhideWhenUsed/>
@@ -770,11 +806,11 @@
       <w:szCs w:val="28"/>
     </w:rPr>
   </w:style>
-  <w:style w:type="paragraph" w:styleId="Heading4">
+  <w:style w:type="paragraph" w:styleId="4">
     <w:name w:val="heading 4"/>
-    <w:basedOn w:val="Normal"/>
-    <w:next w:val="Normal"/>
-    <w:link w:val="Heading4Char"/>
+    <w:basedOn w:val="a"/>
+    <w:next w:val="a"/>
+    <w:link w:val="40"/>
     <w:uiPriority w:val="9"/>
     <w:semiHidden/>
     <w:unhideWhenUsed/>
@@ -793,11 +829,11 @@
       <w:color w:val="0F4761" w:themeColor="accent1" w:themeShade="BF"/>
     </w:rPr>
   </w:style>
-  <w:style w:type="paragraph" w:styleId="Heading5">
+  <w:style w:type="paragraph" w:styleId="5">
     <w:name w:val="heading 5"/>
-    <w:basedOn w:val="Normal"/>
-    <w:next w:val="Normal"/>
-    <w:link w:val="Heading5Char"/>
+    <w:basedOn w:val="a"/>
+    <w:next w:val="a"/>
+    <w:link w:val="50"/>
     <w:uiPriority w:val="9"/>
     <w:semiHidden/>
     <w:unhideWhenUsed/>
@@ -814,11 +850,11 @@
       <w:color w:val="0F4761" w:themeColor="accent1" w:themeShade="BF"/>
     </w:rPr>
   </w:style>
-  <w:style w:type="paragraph" w:styleId="Heading6">
+  <w:style w:type="paragraph" w:styleId="6">
     <w:name w:val="heading 6"/>
-    <w:basedOn w:val="Normal"/>
-    <w:next w:val="Normal"/>
-    <w:link w:val="Heading6Char"/>
+    <w:basedOn w:val="a"/>
+    <w:next w:val="a"/>
+    <w:link w:val="60"/>
     <w:uiPriority w:val="9"/>
     <w:semiHidden/>
     <w:unhideWhenUsed/>
@@ -837,11 +873,11 @@
       <w:color w:val="595959" w:themeColor="text1" w:themeTint="A6"/>
     </w:rPr>
   </w:style>
-  <w:style w:type="paragraph" w:styleId="Heading7">
+  <w:style w:type="paragraph" w:styleId="7">
     <w:name w:val="heading 7"/>
-    <w:basedOn w:val="Normal"/>
-    <w:next w:val="Normal"/>
-    <w:link w:val="Heading7Char"/>
+    <w:basedOn w:val="a"/>
+    <w:next w:val="a"/>
+    <w:link w:val="70"/>
     <w:uiPriority w:val="9"/>
     <w:semiHidden/>
     <w:unhideWhenUsed/>
@@ -858,11 +894,11 @@
       <w:color w:val="595959" w:themeColor="text1" w:themeTint="A6"/>
     </w:rPr>
   </w:style>
-  <w:style w:type="paragraph" w:styleId="Heading8">
+  <w:style w:type="paragraph" w:styleId="8">
     <w:name w:val="heading 8"/>
-    <w:basedOn w:val="Normal"/>
-    <w:next w:val="Normal"/>
-    <w:link w:val="Heading8Char"/>
+    <w:basedOn w:val="a"/>
+    <w:next w:val="a"/>
+    <w:link w:val="80"/>
     <w:uiPriority w:val="9"/>
     <w:semiHidden/>
     <w:unhideWhenUsed/>
@@ -881,11 +917,11 @@
       <w:color w:val="272727" w:themeColor="text1" w:themeTint="D8"/>
     </w:rPr>
   </w:style>
-  <w:style w:type="paragraph" w:styleId="Heading9">
+  <w:style w:type="paragraph" w:styleId="9">
     <w:name w:val="heading 9"/>
-    <w:basedOn w:val="Normal"/>
-    <w:next w:val="Normal"/>
-    <w:link w:val="Heading9Char"/>
+    <w:basedOn w:val="a"/>
+    <w:next w:val="a"/>
+    <w:link w:val="90"/>
     <w:uiPriority w:val="9"/>
     <w:semiHidden/>
     <w:unhideWhenUsed/>
@@ -902,12 +938,13 @@
       <w:color w:val="272727" w:themeColor="text1" w:themeTint="D8"/>
     </w:rPr>
   </w:style>
-  <w:style w:type="character" w:default="1" w:styleId="DefaultParagraphFont">
+  <w:style w:type="character" w:default="1" w:styleId="a0">
     <w:name w:val="Default Paragraph Font"/>
     <w:uiPriority w:val="1"/>
+    <w:semiHidden/>
     <w:unhideWhenUsed/>
   </w:style>
-  <w:style w:type="table" w:default="1" w:styleId="TableNormal">
+  <w:style w:type="table" w:default="1" w:styleId="a1">
     <w:name w:val="Normal Table"/>
     <w:uiPriority w:val="99"/>
     <w:semiHidden/>
@@ -922,16 +959,16 @@
       </w:tblCellMar>
     </w:tblPr>
   </w:style>
-  <w:style w:type="numbering" w:default="1" w:styleId="NoList">
+  <w:style w:type="numbering" w:default="1" w:styleId="a2">
     <w:name w:val="No List"/>
     <w:uiPriority w:val="99"/>
     <w:semiHidden/>
     <w:unhideWhenUsed/>
   </w:style>
-  <w:style w:type="character" w:customStyle="1" w:styleId="Heading1Char">
-    <w:name w:val="Heading 1 Char"/>
-    <w:basedOn w:val="DefaultParagraphFont"/>
-    <w:link w:val="Heading1"/>
+  <w:style w:type="character" w:customStyle="1" w:styleId="10">
+    <w:name w:val="כותרת 1 תו"/>
+    <w:basedOn w:val="a0"/>
+    <w:link w:val="1"/>
     <w:uiPriority w:val="9"/>
     <w:rsid w:val="008E67B5"/>
     <w:rPr>
@@ -941,10 +978,10 @@
       <w:szCs w:val="40"/>
     </w:rPr>
   </w:style>
-  <w:style w:type="character" w:customStyle="1" w:styleId="Heading2Char">
-    <w:name w:val="Heading 2 Char"/>
-    <w:basedOn w:val="DefaultParagraphFont"/>
-    <w:link w:val="Heading2"/>
+  <w:style w:type="character" w:customStyle="1" w:styleId="20">
+    <w:name w:val="כותרת 2 תו"/>
+    <w:basedOn w:val="a0"/>
+    <w:link w:val="2"/>
     <w:uiPriority w:val="9"/>
     <w:semiHidden/>
     <w:rsid w:val="008E67B5"/>
@@ -955,10 +992,10 @@
       <w:szCs w:val="32"/>
     </w:rPr>
   </w:style>
-  <w:style w:type="character" w:customStyle="1" w:styleId="Heading3Char">
-    <w:name w:val="Heading 3 Char"/>
-    <w:basedOn w:val="DefaultParagraphFont"/>
-    <w:link w:val="Heading3"/>
+  <w:style w:type="character" w:customStyle="1" w:styleId="30">
+    <w:name w:val="כותרת 3 תו"/>
+    <w:basedOn w:val="a0"/>
+    <w:link w:val="3"/>
     <w:uiPriority w:val="9"/>
     <w:semiHidden/>
     <w:rsid w:val="008E67B5"/>
@@ -969,10 +1006,10 @@
       <w:szCs w:val="28"/>
     </w:rPr>
   </w:style>
-  <w:style w:type="character" w:customStyle="1" w:styleId="Heading4Char">
-    <w:name w:val="Heading 4 Char"/>
-    <w:basedOn w:val="DefaultParagraphFont"/>
-    <w:link w:val="Heading4"/>
+  <w:style w:type="character" w:customStyle="1" w:styleId="40">
+    <w:name w:val="כותרת 4 תו"/>
+    <w:basedOn w:val="a0"/>
+    <w:link w:val="4"/>
     <w:uiPriority w:val="9"/>
     <w:semiHidden/>
     <w:rsid w:val="008E67B5"/>
@@ -983,10 +1020,10 @@
       <w:color w:val="0F4761" w:themeColor="accent1" w:themeShade="BF"/>
     </w:rPr>
   </w:style>
-  <w:style w:type="character" w:customStyle="1" w:styleId="Heading5Char">
-    <w:name w:val="Heading 5 Char"/>
-    <w:basedOn w:val="DefaultParagraphFont"/>
-    <w:link w:val="Heading5"/>
+  <w:style w:type="character" w:customStyle="1" w:styleId="50">
+    <w:name w:val="כותרת 5 תו"/>
+    <w:basedOn w:val="a0"/>
+    <w:link w:val="5"/>
     <w:uiPriority w:val="9"/>
     <w:semiHidden/>
     <w:rsid w:val="008E67B5"/>
@@ -995,10 +1032,10 @@
       <w:color w:val="0F4761" w:themeColor="accent1" w:themeShade="BF"/>
     </w:rPr>
   </w:style>
-  <w:style w:type="character" w:customStyle="1" w:styleId="Heading6Char">
-    <w:name w:val="Heading 6 Char"/>
-    <w:basedOn w:val="DefaultParagraphFont"/>
-    <w:link w:val="Heading6"/>
+  <w:style w:type="character" w:customStyle="1" w:styleId="60">
+    <w:name w:val="כותרת 6 תו"/>
+    <w:basedOn w:val="a0"/>
+    <w:link w:val="6"/>
     <w:uiPriority w:val="9"/>
     <w:semiHidden/>
     <w:rsid w:val="008E67B5"/>
@@ -1009,10 +1046,10 @@
       <w:color w:val="595959" w:themeColor="text1" w:themeTint="A6"/>
     </w:rPr>
   </w:style>
-  <w:style w:type="character" w:customStyle="1" w:styleId="Heading7Char">
-    <w:name w:val="Heading 7 Char"/>
-    <w:basedOn w:val="DefaultParagraphFont"/>
-    <w:link w:val="Heading7"/>
+  <w:style w:type="character" w:customStyle="1" w:styleId="70">
+    <w:name w:val="כותרת 7 תו"/>
+    <w:basedOn w:val="a0"/>
+    <w:link w:val="7"/>
     <w:uiPriority w:val="9"/>
     <w:semiHidden/>
     <w:rsid w:val="008E67B5"/>
@@ -1021,10 +1058,10 @@
       <w:color w:val="595959" w:themeColor="text1" w:themeTint="A6"/>
     </w:rPr>
   </w:style>
-  <w:style w:type="character" w:customStyle="1" w:styleId="Heading8Char">
-    <w:name w:val="Heading 8 Char"/>
-    <w:basedOn w:val="DefaultParagraphFont"/>
-    <w:link w:val="Heading8"/>
+  <w:style w:type="character" w:customStyle="1" w:styleId="80">
+    <w:name w:val="כותרת 8 תו"/>
+    <w:basedOn w:val="a0"/>
+    <w:link w:val="8"/>
     <w:uiPriority w:val="9"/>
     <w:semiHidden/>
     <w:rsid w:val="008E67B5"/>
@@ -1035,10 +1072,10 @@
       <w:color w:val="272727" w:themeColor="text1" w:themeTint="D8"/>
     </w:rPr>
   </w:style>
-  <w:style w:type="character" w:customStyle="1" w:styleId="Heading9Char">
-    <w:name w:val="Heading 9 Char"/>
-    <w:basedOn w:val="DefaultParagraphFont"/>
-    <w:link w:val="Heading9"/>
+  <w:style w:type="character" w:customStyle="1" w:styleId="90">
+    <w:name w:val="כותרת 9 תו"/>
+    <w:basedOn w:val="a0"/>
+    <w:link w:val="9"/>
     <w:uiPriority w:val="9"/>
     <w:semiHidden/>
     <w:rsid w:val="008E67B5"/>
@@ -1047,11 +1084,11 @@
       <w:color w:val="272727" w:themeColor="text1" w:themeTint="D8"/>
     </w:rPr>
   </w:style>
-  <w:style w:type="paragraph" w:styleId="Title">
+  <w:style w:type="paragraph" w:styleId="a3">
     <w:name w:val="Title"/>
-    <w:basedOn w:val="Normal"/>
-    <w:next w:val="Normal"/>
-    <w:link w:val="TitleChar"/>
+    <w:basedOn w:val="a"/>
+    <w:next w:val="a"/>
+    <w:link w:val="a4"/>
     <w:uiPriority w:val="10"/>
     <w:qFormat/>
     <w:rsid w:val="008E67B5"/>
@@ -1067,10 +1104,10 @@
       <w:szCs w:val="56"/>
     </w:rPr>
   </w:style>
-  <w:style w:type="character" w:customStyle="1" w:styleId="TitleChar">
-    <w:name w:val="Title Char"/>
-    <w:basedOn w:val="DefaultParagraphFont"/>
-    <w:link w:val="Title"/>
+  <w:style w:type="character" w:customStyle="1" w:styleId="a4">
+    <w:name w:val="כותרת טקסט תו"/>
+    <w:basedOn w:val="a0"/>
+    <w:link w:val="a3"/>
     <w:uiPriority w:val="10"/>
     <w:rsid w:val="008E67B5"/>
     <w:rPr>
@@ -1081,11 +1118,11 @@
       <w:szCs w:val="56"/>
     </w:rPr>
   </w:style>
-  <w:style w:type="paragraph" w:styleId="Subtitle">
+  <w:style w:type="paragraph" w:styleId="a5">
     <w:name w:val="Subtitle"/>
-    <w:basedOn w:val="Normal"/>
-    <w:next w:val="Normal"/>
-    <w:link w:val="SubtitleChar"/>
+    <w:basedOn w:val="a"/>
+    <w:next w:val="a"/>
+    <w:link w:val="a6"/>
     <w:uiPriority w:val="11"/>
     <w:qFormat/>
     <w:rsid w:val="008E67B5"/>
@@ -1102,10 +1139,10 @@
       <w:szCs w:val="28"/>
     </w:rPr>
   </w:style>
-  <w:style w:type="character" w:customStyle="1" w:styleId="SubtitleChar">
-    <w:name w:val="Subtitle Char"/>
-    <w:basedOn w:val="DefaultParagraphFont"/>
-    <w:link w:val="Subtitle"/>
+  <w:style w:type="character" w:customStyle="1" w:styleId="a6">
+    <w:name w:val="כותרת משנה תו"/>
+    <w:basedOn w:val="a0"/>
+    <w:link w:val="a5"/>
     <w:uiPriority w:val="11"/>
     <w:rsid w:val="008E67B5"/>
     <w:rPr>
@@ -1116,11 +1153,11 @@
       <w:szCs w:val="28"/>
     </w:rPr>
   </w:style>
-  <w:style w:type="paragraph" w:styleId="Quote">
+  <w:style w:type="paragraph" w:styleId="a7">
     <w:name w:val="Quote"/>
-    <w:basedOn w:val="Normal"/>
-    <w:next w:val="Normal"/>
-    <w:link w:val="QuoteChar"/>
+    <w:basedOn w:val="a"/>
+    <w:next w:val="a"/>
+    <w:link w:val="a8"/>
     <w:uiPriority w:val="29"/>
     <w:qFormat/>
     <w:rsid w:val="008E67B5"/>
@@ -1134,10 +1171,10 @@
       <w:color w:val="404040" w:themeColor="text1" w:themeTint="BF"/>
     </w:rPr>
   </w:style>
-  <w:style w:type="character" w:customStyle="1" w:styleId="QuoteChar">
-    <w:name w:val="Quote Char"/>
-    <w:basedOn w:val="DefaultParagraphFont"/>
-    <w:link w:val="Quote"/>
+  <w:style w:type="character" w:customStyle="1" w:styleId="a8">
+    <w:name w:val="ציטוט תו"/>
+    <w:basedOn w:val="a0"/>
+    <w:link w:val="a7"/>
     <w:uiPriority w:val="29"/>
     <w:rsid w:val="008E67B5"/>
     <w:rPr>
@@ -1146,9 +1183,9 @@
       <w:color w:val="404040" w:themeColor="text1" w:themeTint="BF"/>
     </w:rPr>
   </w:style>
-  <w:style w:type="paragraph" w:styleId="ListParagraph">
+  <w:style w:type="paragraph" w:styleId="a9">
     <w:name w:val="List Paragraph"/>
-    <w:basedOn w:val="Normal"/>
+    <w:basedOn w:val="a"/>
     <w:uiPriority w:val="34"/>
     <w:qFormat/>
     <w:rsid w:val="008E67B5"/>
@@ -1157,9 +1194,9 @@
       <w:contextualSpacing/>
     </w:pPr>
   </w:style>
-  <w:style w:type="character" w:styleId="IntenseEmphasis">
+  <w:style w:type="character" w:styleId="aa">
     <w:name w:val="Intense Emphasis"/>
-    <w:basedOn w:val="DefaultParagraphFont"/>
+    <w:basedOn w:val="a0"/>
     <w:uiPriority w:val="21"/>
     <w:qFormat/>
     <w:rsid w:val="008E67B5"/>
@@ -1169,11 +1206,11 @@
       <w:color w:val="0F4761" w:themeColor="accent1" w:themeShade="BF"/>
     </w:rPr>
   </w:style>
-  <w:style w:type="paragraph" w:styleId="IntenseQuote">
+  <w:style w:type="paragraph" w:styleId="ab">
     <w:name w:val="Intense Quote"/>
-    <w:basedOn w:val="Normal"/>
-    <w:next w:val="Normal"/>
-    <w:link w:val="IntenseQuoteChar"/>
+    <w:basedOn w:val="a"/>
+    <w:next w:val="a"/>
+    <w:link w:val="ac"/>
     <w:uiPriority w:val="30"/>
     <w:qFormat/>
     <w:rsid w:val="008E67B5"/>
@@ -1192,10 +1229,10 @@
       <w:color w:val="0F4761" w:themeColor="accent1" w:themeShade="BF"/>
     </w:rPr>
   </w:style>
-  <w:style w:type="character" w:customStyle="1" w:styleId="IntenseQuoteChar">
-    <w:name w:val="Intense Quote Char"/>
-    <w:basedOn w:val="DefaultParagraphFont"/>
-    <w:link w:val="IntenseQuote"/>
+  <w:style w:type="character" w:customStyle="1" w:styleId="ac">
+    <w:name w:val="ציטוט חזק תו"/>
+    <w:basedOn w:val="a0"/>
+    <w:link w:val="ab"/>
     <w:uiPriority w:val="30"/>
     <w:rsid w:val="008E67B5"/>
     <w:rPr>
@@ -1204,9 +1241,9 @@
       <w:color w:val="0F4761" w:themeColor="accent1" w:themeShade="BF"/>
     </w:rPr>
   </w:style>
-  <w:style w:type="character" w:styleId="IntenseReference">
+  <w:style w:type="character" w:styleId="ad">
     <w:name w:val="Intense Reference"/>
-    <w:basedOn w:val="DefaultParagraphFont"/>
+    <w:basedOn w:val="a0"/>
     <w:uiPriority w:val="32"/>
     <w:qFormat/>
     <w:rsid w:val="008E67B5"/>

</xml_diff>